<commit_message>
- Kapitel 4 - Überarbeitung von Grobentwurf und Übersicht - Komponenten-Datei aufgeteilt
</commit_message>
<xml_diff>
--- a/documents/entwurf/Grobentwurf_Übersicht.docx
+++ b/documents/entwurf/Grobentwurf_Übersicht.docx
@@ -921,54 +921,12 @@
           <w:rFonts w:ascii="Arial" w:hAnsi="Arial" w:cs="Arial"/>
         </w:rPr>
         <w:tab/>
-        <w:t>Transformer für IAAS-Referenzen</w:t>
-      </w:r>
-    </w:p>
-    <w:p>
-      <w:pPr>
-        <w:spacing w:line="240" w:lineRule="auto"/>
-        <w:rPr>
-          <w:rFonts w:ascii="Arial" w:hAnsi="Arial" w:cs="Arial"/>
-        </w:rPr>
-      </w:pPr>
-      <w:r>
-        <w:rPr>
-          <w:rFonts w:ascii="Arial" w:hAnsi="Arial" w:cs="Arial"/>
-        </w:rPr>
-        <w:tab/>
-      </w:r>
-      <w:r>
-        <w:rPr>
-          <w:rFonts w:ascii="Arial" w:hAnsi="Arial" w:cs="Arial"/>
-        </w:rPr>
-        <w:tab/>
         <w:t>Globale Einstellungen speichern und abrufen</w:t>
       </w:r>
     </w:p>
     <w:p>
       <w:pPr>
         <w:spacing w:line="240" w:lineRule="auto"/>
-        <w:rPr>
-          <w:rFonts w:ascii="Arial" w:hAnsi="Arial" w:cs="Arial"/>
-        </w:rPr>
-      </w:pPr>
-      <w:r>
-        <w:rPr>
-          <w:rFonts w:ascii="Arial" w:hAnsi="Arial" w:cs="Arial"/>
-        </w:rPr>
-        <w:tab/>
-      </w:r>
-      <w:r>
-        <w:rPr>
-          <w:rFonts w:ascii="Arial" w:hAnsi="Arial" w:cs="Arial"/>
-        </w:rPr>
-        <w:tab/>
-        <w:t>Verwaltung der internen Datenbank</w:t>
-      </w:r>
-    </w:p>
-    <w:p>
-      <w:pPr>
-        <w:spacing w:line="240" w:lineRule="auto"/>
         <w:ind w:left="708" w:firstLine="708"/>
         <w:rPr>
           <w:rFonts w:ascii="Arial" w:hAnsi="Arial" w:cs="Arial"/>
@@ -978,51 +936,30 @@
         <w:rPr>
           <w:rFonts w:ascii="Arial" w:hAnsi="Arial" w:cs="Arial"/>
         </w:rPr>
+        <w:t>Admin-Konsole speichern usw.</w:t>
+      </w:r>
+    </w:p>
+    <w:p>
+      <w:pPr>
+        <w:spacing w:line="240" w:lineRule="auto"/>
+        <w:rPr>
+          <w:rFonts w:ascii="Arial" w:hAnsi="Arial" w:cs="Arial"/>
+        </w:rPr>
+      </w:pPr>
+    </w:p>
+    <w:p>
+      <w:pPr>
+        <w:spacing w:line="240" w:lineRule="auto"/>
+        <w:rPr>
+          <w:rFonts w:ascii="Arial" w:hAnsi="Arial" w:cs="Arial"/>
+          <w:u w:val="single"/>
+        </w:rPr>
+      </w:pPr>
+      <w:r>
+        <w:rPr>
+          <w:rFonts w:ascii="Arial" w:hAnsi="Arial" w:cs="Arial"/>
+        </w:rPr>
         <w:lastRenderedPageBreak/>
-        <w:t>Admin-Konsole speichern usw.</w:t>
-      </w:r>
-    </w:p>
-    <w:p>
-      <w:pPr>
-        <w:spacing w:line="240" w:lineRule="auto"/>
-        <w:rPr>
-          <w:rFonts w:ascii="Arial" w:hAnsi="Arial" w:cs="Arial"/>
-        </w:rPr>
-      </w:pPr>
-      <w:r>
-        <w:rPr>
-          <w:rFonts w:ascii="Arial" w:hAnsi="Arial" w:cs="Arial"/>
-        </w:rPr>
-        <w:tab/>
-      </w:r>
-      <w:r>
-        <w:rPr>
-          <w:rFonts w:ascii="Arial" w:hAnsi="Arial" w:cs="Arial"/>
-        </w:rPr>
-        <w:tab/>
-        <w:t>Referenzen (IAAS) für RRS speichern und abrufen</w:t>
-      </w:r>
-    </w:p>
-    <w:p>
-      <w:pPr>
-        <w:spacing w:line="240" w:lineRule="auto"/>
-        <w:rPr>
-          <w:rFonts w:ascii="Arial" w:hAnsi="Arial" w:cs="Arial"/>
-        </w:rPr>
-      </w:pPr>
-    </w:p>
-    <w:p>
-      <w:pPr>
-        <w:spacing w:line="240" w:lineRule="auto"/>
-        <w:rPr>
-          <w:rFonts w:ascii="Arial" w:hAnsi="Arial" w:cs="Arial"/>
-          <w:u w:val="single"/>
-        </w:rPr>
-      </w:pPr>
-      <w:r>
-        <w:rPr>
-          <w:rFonts w:ascii="Arial" w:hAnsi="Arial" w:cs="Arial"/>
-        </w:rPr>
         <w:tab/>
       </w:r>
       <w:r>
@@ -1862,7 +1799,6 @@
         <w:rPr>
           <w:rFonts w:ascii="Arial" w:hAnsi="Arial" w:cs="Arial"/>
         </w:rPr>
-        <w:lastRenderedPageBreak/>
         <w:tab/>
       </w:r>
       <w:r>
@@ -1957,6 +1893,7 @@
           <w:rFonts w:ascii="Arial" w:hAnsi="Arial" w:cs="Arial"/>
           <w:lang w:val="en-US"/>
         </w:rPr>
+        <w:lastRenderedPageBreak/>
         <w:t>SIMPL Registry Service</w:t>
       </w:r>
     </w:p>

</xml_diff>